<commit_message>
version 1.5: Realizada parcialmente la interfaz Streamlit con las 3 automatizaciones al dia + solucion de bug de 1 solo reporte, ahora se pueden hacer indefinidas automatizaciones sin tener que reiniciar el sistema
</commit_message>
<xml_diff>
--- a/src/entry/templates/carta_cambio_carrera.docx
+++ b/src/entry/templates/carta_cambio_carrera.docx
@@ -293,7 +293,39 @@
           <w:szCs w:val="24"/>
           <w:lang w:val="es-ES"/>
         </w:rPr>
-        <w:t>{{cedula}}</w:t>
+        <w:t>{{</w:t>
+      </w:r>
+      <w:proofErr w:type="spellStart"/>
+      <w:r>
+        <w:rPr>
+          <w:rFonts w:ascii="Arial" w:hAnsi="Arial" w:cs="Arial"/>
+          <w:b/>
+          <w:sz w:val="24"/>
+          <w:szCs w:val="24"/>
+          <w:lang w:val="es-ES"/>
+        </w:rPr>
+        <w:t>cedula</w:t>
+      </w:r>
+      <w:r>
+        <w:rPr>
+          <w:rFonts w:ascii="Arial" w:hAnsi="Arial" w:cs="Arial"/>
+          <w:b/>
+          <w:sz w:val="24"/>
+          <w:szCs w:val="24"/>
+          <w:lang w:val="es-ES"/>
+        </w:rPr>
+        <w:t>_estudiante</w:t>
+      </w:r>
+      <w:proofErr w:type="spellEnd"/>
+      <w:r>
+        <w:rPr>
+          <w:rFonts w:ascii="Arial" w:hAnsi="Arial" w:cs="Arial"/>
+          <w:b/>
+          <w:sz w:val="24"/>
+          <w:szCs w:val="24"/>
+          <w:lang w:val="es-ES"/>
+        </w:rPr>
+        <w:t>}}</w:t>
       </w:r>
       <w:r>
         <w:rPr>
@@ -824,19 +856,7 @@
           <w:szCs w:val="24"/>
           <w:lang w:val="es-ES"/>
         </w:rPr>
-        <w:t>}</w:t>
-      </w:r>
-      <w:bookmarkStart w:id="0" w:name="_GoBack"/>
-      <w:bookmarkEnd w:id="0"/>
-      <w:r>
-        <w:rPr>
-          <w:rFonts w:ascii="Arial" w:hAnsi="Arial" w:cs="Arial"/>
-          <w:b/>
-          <w:sz w:val="24"/>
-          <w:szCs w:val="24"/>
-          <w:lang w:val="es-ES"/>
-        </w:rPr>
-        <w:t>}</w:t>
+        <w:t>}}</w:t>
       </w:r>
     </w:p>
     <w:p>
@@ -889,7 +909,29 @@
           <w:szCs w:val="24"/>
           <w:lang w:val="es-ES"/>
         </w:rPr>
-        <w:t>{{cedula}}</w:t>
+        <w:t>{{cedula</w:t>
+      </w:r>
+      <w:r>
+        <w:rPr>
+          <w:rFonts w:ascii="Arial" w:hAnsi="Arial" w:cs="Arial"/>
+          <w:b/>
+          <w:sz w:val="24"/>
+          <w:szCs w:val="24"/>
+          <w:lang w:val="es-ES"/>
+        </w:rPr>
+        <w:t>_estudiante</w:t>
+      </w:r>
+      <w:bookmarkStart w:id="0" w:name="_GoBack"/>
+      <w:bookmarkEnd w:id="0"/>
+      <w:r>
+        <w:rPr>
+          <w:rFonts w:ascii="Arial" w:hAnsi="Arial" w:cs="Arial"/>
+          <w:b/>
+          <w:sz w:val="24"/>
+          <w:szCs w:val="24"/>
+          <w:lang w:val="es-ES"/>
+        </w:rPr>
+        <w:t>}}</w:t>
       </w:r>
     </w:p>
     <w:sectPr>

</xml_diff>